<commit_message>
updated class diagram OC1, created OC1
</commit_message>
<xml_diff>
--- a/02-Requirement/Operationskontrakter/OC1 - createOffer.docx
+++ b/02-Requirement/Operationskontrakter/OC1 - createOffer.docx
@@ -13,48 +13,78 @@
         <w:rPr>
           <w:lang w:val="da-DK"/>
         </w:rPr>
-        <w:t>OC1 – createOffer</w:t>
-      </w:r>
-    </w:p>
-    <w:p>
-      <w:pPr>
-        <w:pStyle w:val="Normal"/>
-        <w:rPr>
-          <w:lang w:val="da-DK"/>
-        </w:rPr>
-      </w:pPr>
-      <w:r>
-        <w:rPr>
-          <w:lang w:val="da-DK"/>
-        </w:rPr>
-      </w:r>
-    </w:p>
-    <w:p>
-      <w:pPr>
-        <w:pStyle w:val="Normal"/>
-        <w:rPr>
-          <w:lang w:val="da-DK"/>
-        </w:rPr>
-      </w:pPr>
-      <w:r>
-        <w:rPr>
-          <w:lang w:val="da-DK"/>
-        </w:rPr>
-        <w:t>Navn:</w:t>
-      </w:r>
-    </w:p>
-    <w:p>
-      <w:pPr>
-        <w:pStyle w:val="Normal"/>
-        <w:rPr>
-          <w:lang w:val="da-DK"/>
-        </w:rPr>
-      </w:pPr>
-      <w:r>
-        <w:rPr>
-          <w:lang w:val="da-DK"/>
-        </w:rPr>
-        <w:t>createOffer()</w:t>
+        <w:t>OC1 – create</w:t>
+      </w:r>
+      <w:r>
+        <w:rPr>
+          <w:lang w:val="da-DK"/>
+        </w:rPr>
+        <w:t>Loan</w:t>
+      </w:r>
+      <w:r>
+        <w:rPr>
+          <w:lang w:val="da-DK"/>
+        </w:rPr>
+        <w:t>Offer</w:t>
+      </w:r>
+    </w:p>
+    <w:p>
+      <w:pPr>
+        <w:pStyle w:val="Normal"/>
+        <w:rPr>
+          <w:lang w:val="da-DK"/>
+        </w:rPr>
+      </w:pPr>
+      <w:r>
+        <w:rPr>
+          <w:lang w:val="da-DK"/>
+        </w:rPr>
+      </w:r>
+    </w:p>
+    <w:p>
+      <w:pPr>
+        <w:pStyle w:val="Normal"/>
+        <w:rPr>
+          <w:lang w:val="da-DK"/>
+        </w:rPr>
+      </w:pPr>
+      <w:r>
+        <w:rPr>
+          <w:lang w:val="da-DK"/>
+        </w:rPr>
+        <w:t>Systemoperation</w:t>
+      </w:r>
+      <w:r>
+        <w:rPr>
+          <w:lang w:val="da-DK"/>
+        </w:rPr>
+        <w:t>:</w:t>
+        <w:tab/>
+        <w:t>create</w:t>
+      </w:r>
+      <w:r>
+        <w:rPr>
+          <w:lang w:val="da-DK"/>
+        </w:rPr>
+        <w:t>Loan</w:t>
+      </w:r>
+      <w:r>
+        <w:rPr>
+          <w:lang w:val="da-DK"/>
+        </w:rPr>
+        <w:t>Offer(</w:t>
+      </w:r>
+      <w:r>
+        <w:rPr>
+          <w:lang w:val="da-DK"/>
+        </w:rPr>
+        <w:t>LoanOffer</w:t>
+      </w:r>
+      <w:r>
+        <w:rPr>
+          <w:lang w:val="da-DK"/>
+        </w:rPr>
+        <w:t>)</w:t>
       </w:r>
     </w:p>
     <w:p>
@@ -69,20 +99,15 @@
           <w:lang w:val="da-DK"/>
         </w:rPr>
         <w:t>Krydsref:</w:t>
-      </w:r>
-    </w:p>
-    <w:p>
-      <w:pPr>
-        <w:pStyle w:val="Normal"/>
-        <w:rPr>
-          <w:lang w:val="da-DK"/>
-        </w:rPr>
-      </w:pPr>
-      <w:r>
-        <w:rPr>
-          <w:lang w:val="da-DK"/>
-        </w:rPr>
-        <w:t>UC1</w:t>
+        <w:tab/>
+        <w:tab/>
+        <w:t xml:space="preserve">UC1 - </w:t>
+      </w:r>
+      <w:r>
+        <w:rPr>
+          <w:lang w:val="da-DK"/>
+        </w:rPr>
+        <w:t>Opret låneanmodning</w:t>
       </w:r>
     </w:p>
     <w:p>
@@ -97,6 +122,36 @@
           <w:lang w:val="da-DK"/>
         </w:rPr>
         <w:t>Forudsætninger:</w:t>
+        <w:tab/>
+      </w:r>
+      <w:r>
+        <w:rPr>
+          <w:lang w:val="da-DK"/>
+        </w:rPr>
+        <w:t xml:space="preserve">Instansen </w:t>
+      </w:r>
+      <w:r>
+        <w:rPr>
+          <w:lang w:val="da-DK"/>
+        </w:rPr>
+        <w:t>loanOfferGenerator af LoanOfferGenerator eksisterer</w:t>
+      </w:r>
+    </w:p>
+    <w:p>
+      <w:pPr>
+        <w:pStyle w:val="Normal"/>
+        <w:rPr>
+          <w:lang w:val="da-DK"/>
+        </w:rPr>
+      </w:pPr>
+      <w:r>
+        <w:rPr>
+          <w:lang w:val="da-DK"/>
+        </w:rPr>
+        <w:tab/>
+        <w:tab/>
+        <w:tab/>
+        <w:t>Instansen loanOffer af LoanOffer eksisterer</w:t>
       </w:r>
     </w:p>
     <w:p>
@@ -128,37 +183,214 @@
         <w:rPr>
           <w:lang w:val="da-DK"/>
         </w:rPr>
-        <w:t>En instans o af Offer blev skabt</w:t>
-      </w:r>
-    </w:p>
-    <w:p>
-      <w:pPr>
-        <w:pStyle w:val="Normal"/>
-        <w:numPr>
-          <w:ilvl w:val="0"/>
-          <w:numId w:val="1"/>
-        </w:numPr>
-        <w:rPr>
-          <w:lang w:val="da-DK"/>
-        </w:rPr>
-      </w:pPr>
-      <w:r>
-        <w:rPr>
-          <w:lang w:val="da-DK"/>
-        </w:rPr>
-      </w:r>
-    </w:p>
-    <w:p>
-      <w:pPr>
-        <w:pStyle w:val="Normal"/>
-        <w:rPr>
-          <w:lang w:val="da-DK"/>
-        </w:rPr>
-      </w:pPr>
-      <w:r>
-        <w:rPr>
-          <w:lang w:val="da-DK"/>
-        </w:rPr>
+        <w:t xml:space="preserve">loanOffer.loanID blev </w:t>
+      </w:r>
+      <w:r>
+        <w:rPr>
+          <w:lang w:val="da-DK"/>
+        </w:rPr>
+        <w:t xml:space="preserve">sat til </w:t>
+      </w:r>
+      <w:r>
+        <w:rPr>
+          <w:lang w:val="da-DK"/>
+        </w:rPr>
+        <w:t xml:space="preserve">loanOffer.loanID </w:t>
+      </w:r>
+    </w:p>
+    <w:p>
+      <w:pPr>
+        <w:pStyle w:val="Normal"/>
+        <w:numPr>
+          <w:ilvl w:val="0"/>
+          <w:numId w:val="1"/>
+        </w:numPr>
+        <w:rPr>
+          <w:lang w:val="da-DK"/>
+        </w:rPr>
+      </w:pPr>
+      <w:r>
+        <w:rPr>
+          <w:lang w:val="da-DK"/>
+        </w:rPr>
+        <w:t>loanOffer.totalIntrestRate blev sat og beregnet via loanOfferGenerator.calculateLoanOffer</w:t>
+      </w:r>
+    </w:p>
+    <w:p>
+      <w:pPr>
+        <w:pStyle w:val="Normal"/>
+        <w:numPr>
+          <w:ilvl w:val="0"/>
+          <w:numId w:val="1"/>
+        </w:numPr>
+        <w:rPr>
+          <w:lang w:val="da-DK"/>
+        </w:rPr>
+      </w:pPr>
+      <w:r>
+        <w:rPr>
+          <w:lang w:val="da-DK"/>
+        </w:rPr>
+        <w:t>loanOffer.downPayment blev sat og beregnet via loanOfferGenerator.calculateLoanOffer</w:t>
+      </w:r>
+    </w:p>
+    <w:p>
+      <w:pPr>
+        <w:pStyle w:val="Normal"/>
+        <w:numPr>
+          <w:ilvl w:val="0"/>
+          <w:numId w:val="1"/>
+        </w:numPr>
+        <w:rPr>
+          <w:lang w:val="da-DK"/>
+        </w:rPr>
+      </w:pPr>
+      <w:r>
+        <w:rPr>
+          <w:lang w:val="da-DK"/>
+        </w:rPr>
+        <w:t>loanOffer.loanSize blev sat til loanOffer.loanSize</w:t>
+      </w:r>
+    </w:p>
+    <w:p>
+      <w:pPr>
+        <w:pStyle w:val="Normal"/>
+        <w:numPr>
+          <w:ilvl w:val="0"/>
+          <w:numId w:val="1"/>
+        </w:numPr>
+        <w:rPr>
+          <w:lang w:val="da-DK"/>
+        </w:rPr>
+      </w:pPr>
+      <w:r>
+        <w:rPr>
+          <w:lang w:val="da-DK"/>
+        </w:rPr>
+        <w:t>loanOffer.paymentPeriodInMonths blev sat til loanOffer.paymentPeriodInMonths</w:t>
+      </w:r>
+    </w:p>
+    <w:p>
+      <w:pPr>
+        <w:pStyle w:val="Normal"/>
+        <w:numPr>
+          <w:ilvl w:val="0"/>
+          <w:numId w:val="1"/>
+        </w:numPr>
+        <w:rPr>
+          <w:lang w:val="da-DK"/>
+        </w:rPr>
+      </w:pPr>
+      <w:r>
+        <w:rPr>
+          <w:lang w:val="da-DK"/>
+        </w:rPr>
+        <w:t>loanOffer.cprNumber blev sat til loanOffer.cprNumber</w:t>
+      </w:r>
+    </w:p>
+    <w:p>
+      <w:pPr>
+        <w:pStyle w:val="Normal"/>
+        <w:numPr>
+          <w:ilvl w:val="0"/>
+          <w:numId w:val="1"/>
+        </w:numPr>
+        <w:rPr>
+          <w:lang w:val="da-DK"/>
+        </w:rPr>
+      </w:pPr>
+      <w:r>
+        <w:rPr>
+          <w:lang w:val="da-DK"/>
+        </w:rPr>
+        <w:t xml:space="preserve">loanOffer.apr blev sat og beregnet via </w:t>
+      </w:r>
+      <w:r>
+        <w:rPr>
+          <w:lang w:val="da-DK"/>
+        </w:rPr>
+        <w:t>loanOfferGenerator.calculateLoanOffer</w:t>
+      </w:r>
+    </w:p>
+    <w:p>
+      <w:pPr>
+        <w:pStyle w:val="Normal"/>
+        <w:numPr>
+          <w:ilvl w:val="0"/>
+          <w:numId w:val="1"/>
+        </w:numPr>
+        <w:rPr>
+          <w:lang w:val="da-DK"/>
+        </w:rPr>
+      </w:pPr>
+      <w:r>
+        <w:rPr>
+          <w:lang w:val="da-DK"/>
+        </w:rPr>
+        <w:t>loanOffer.salesman blev sat til loanOffer.salesman</w:t>
+      </w:r>
+    </w:p>
+    <w:p>
+      <w:pPr>
+        <w:pStyle w:val="Normal"/>
+        <w:numPr>
+          <w:ilvl w:val="0"/>
+          <w:numId w:val="1"/>
+        </w:numPr>
+        <w:rPr>
+          <w:lang w:val="da-DK"/>
+        </w:rPr>
+      </w:pPr>
+      <w:r>
+        <w:rPr>
+          <w:lang w:val="da-DK"/>
+        </w:rPr>
+        <w:t>loanOffer.customer blev sat til loanOffer.customer</w:t>
+      </w:r>
+    </w:p>
+    <w:p>
+      <w:pPr>
+        <w:pStyle w:val="Normal"/>
+        <w:numPr>
+          <w:ilvl w:val="0"/>
+          <w:numId w:val="1"/>
+        </w:numPr>
+        <w:rPr>
+          <w:lang w:val="da-DK"/>
+        </w:rPr>
+      </w:pPr>
+      <w:r>
+        <w:rPr>
+          <w:lang w:val="da-DK"/>
+        </w:rPr>
+        <w:t>loanOffer.car blev sat til loanOffer.car</w:t>
+      </w:r>
+    </w:p>
+    <w:p>
+      <w:pPr>
+        <w:pStyle w:val="Normal"/>
+        <w:numPr>
+          <w:ilvl w:val="0"/>
+          <w:numId w:val="1"/>
+        </w:numPr>
+        <w:rPr>
+          <w:lang w:val="da-DK"/>
+        </w:rPr>
+      </w:pPr>
+      <w:r>
+        <w:rPr>
+          <w:lang w:val="da-DK"/>
+        </w:rPr>
+        <w:t>loanOffere blev returnert</w:t>
+      </w:r>
+    </w:p>
+    <w:p>
+      <w:pPr>
+        <w:pStyle w:val="Normal"/>
+        <w:rPr/>
+      </w:pPr>
+      <w:r>
+        <w:rPr/>
       </w:r>
     </w:p>
     <w:sectPr>
@@ -168,6 +400,7 @@
       <w:pgNumType w:fmt="decimal"/>
       <w:formProt w:val="false"/>
       <w:textDirection w:val="lrTb"/>
+      <w:docGrid w:type="default" w:linePitch="240" w:charSpace="4294961151"/>
     </w:sectPr>
   </w:body>
 </w:document>
@@ -460,10 +693,12 @@
     <w:pPr>
       <w:widowControl w:val="false"/>
       <w:suppressAutoHyphens w:val="true"/>
+      <w:bidi w:val="0"/>
+      <w:jc w:val="left"/>
     </w:pPr>
     <w:rPr>
       <w:rFonts w:ascii="Liberation Serif" w:hAnsi="Liberation Serif" w:eastAsia="Droid Sans Fallback" w:cs="FreeSans"/>
-      <w:color w:val="auto"/>
+      <w:color w:val="00000A"/>
       <w:sz w:val="24"/>
       <w:szCs w:val="24"/>
       <w:lang w:val="en-US" w:eastAsia="zh-CN" w:bidi="hi-IN"/>
@@ -473,6 +708,18 @@
     <w:name w:val="Bullets"/>
     <w:rPr>
       <w:rFonts w:ascii="OpenSymbol" w:hAnsi="OpenSymbol" w:eastAsia="OpenSymbol" w:cs="OpenSymbol"/>
+    </w:rPr>
+  </w:style>
+  <w:style w:type="character" w:styleId="ListLabel1">
+    <w:name w:val="ListLabel 1"/>
+    <w:rPr>
+      <w:rFonts w:cs="Symbol"/>
+    </w:rPr>
+  </w:style>
+  <w:style w:type="character" w:styleId="ListLabel2">
+    <w:name w:val="ListLabel 2"/>
+    <w:rPr>
+      <w:rFonts w:cs="OpenSymbol"/>
     </w:rPr>
   </w:style>
   <w:style w:type="paragraph" w:styleId="Heading">

</xml_diff>

<commit_message>
created first JUnit test!
</commit_message>
<xml_diff>
--- a/02-Requirement/Operationskontrakter/OC1 - createOffer.docx
+++ b/02-Requirement/Operationskontrakter/OC1 - createOffer.docx
@@ -13,78 +13,36 @@
         <w:rPr>
           <w:lang w:val="da-DK"/>
         </w:rPr>
-        <w:t>OC1 – create</w:t>
-      </w:r>
-      <w:r>
-        <w:rPr>
-          <w:lang w:val="da-DK"/>
-        </w:rPr>
-        <w:t>Loan</w:t>
-      </w:r>
-      <w:r>
-        <w:rPr>
-          <w:lang w:val="da-DK"/>
-        </w:rPr>
-        <w:t>Offer</w:t>
-      </w:r>
-    </w:p>
-    <w:p>
-      <w:pPr>
-        <w:pStyle w:val="Normal"/>
-        <w:rPr>
-          <w:lang w:val="da-DK"/>
-        </w:rPr>
-      </w:pPr>
-      <w:r>
-        <w:rPr>
-          <w:lang w:val="da-DK"/>
-        </w:rPr>
-      </w:r>
-    </w:p>
-    <w:p>
-      <w:pPr>
-        <w:pStyle w:val="Normal"/>
-        <w:rPr>
-          <w:lang w:val="da-DK"/>
-        </w:rPr>
-      </w:pPr>
-      <w:r>
-        <w:rPr>
-          <w:lang w:val="da-DK"/>
-        </w:rPr>
-        <w:t>Systemoperation</w:t>
-      </w:r>
-      <w:r>
-        <w:rPr>
-          <w:lang w:val="da-DK"/>
-        </w:rPr>
-        <w:t>:</w:t>
+        <w:t>OC1 – createLoanOffer</w:t>
+      </w:r>
+    </w:p>
+    <w:p>
+      <w:pPr>
+        <w:pStyle w:val="Normal"/>
+        <w:rPr>
+          <w:lang w:val="da-DK"/>
+        </w:rPr>
+      </w:pPr>
+      <w:r>
+        <w:rPr>
+          <w:lang w:val="da-DK"/>
+        </w:rPr>
+      </w:r>
+    </w:p>
+    <w:p>
+      <w:pPr>
+        <w:pStyle w:val="Normal"/>
+        <w:rPr>
+          <w:lang w:val="da-DK"/>
+        </w:rPr>
+      </w:pPr>
+      <w:r>
+        <w:rPr>
+          <w:lang w:val="da-DK"/>
+        </w:rPr>
+        <w:t>Systemoperation:</w:t>
         <w:tab/>
-        <w:t>create</w:t>
-      </w:r>
-      <w:r>
-        <w:rPr>
-          <w:lang w:val="da-DK"/>
-        </w:rPr>
-        <w:t>Loan</w:t>
-      </w:r>
-      <w:r>
-        <w:rPr>
-          <w:lang w:val="da-DK"/>
-        </w:rPr>
-        <w:t>Offer(</w:t>
-      </w:r>
-      <w:r>
-        <w:rPr>
-          <w:lang w:val="da-DK"/>
-        </w:rPr>
-        <w:t>LoanOffer</w:t>
-      </w:r>
-      <w:r>
-        <w:rPr>
-          <w:lang w:val="da-DK"/>
-        </w:rPr>
-        <w:t>)</w:t>
+        <w:t>createLoanOffer(LoanOffer)</w:t>
       </w:r>
     </w:p>
     <w:p>
@@ -101,13 +59,7 @@
         <w:t>Krydsref:</w:t>
         <w:tab/>
         <w:tab/>
-        <w:t xml:space="preserve">UC1 - </w:t>
-      </w:r>
-      <w:r>
-        <w:rPr>
-          <w:lang w:val="da-DK"/>
-        </w:rPr>
-        <w:t>Opret låneanmodning</w:t>
+        <w:t>UC1 - Opret låneanmodning</w:t>
       </w:r>
     </w:p>
     <w:p>
@@ -123,18 +75,7 @@
         </w:rPr>
         <w:t>Forudsætninger:</w:t>
         <w:tab/>
-      </w:r>
-      <w:r>
-        <w:rPr>
-          <w:lang w:val="da-DK"/>
-        </w:rPr>
-        <w:t xml:space="preserve">Instansen </w:t>
-      </w:r>
-      <w:r>
-        <w:rPr>
-          <w:lang w:val="da-DK"/>
-        </w:rPr>
-        <w:t>loanOfferGenerator af LoanOfferGenerator eksisterer</w:t>
+        <w:t>Instansen loanOfferGenerator af LoanOfferGenerator eksisterer</w:t>
       </w:r>
     </w:p>
     <w:p>
@@ -183,19 +124,7 @@
         <w:rPr>
           <w:lang w:val="da-DK"/>
         </w:rPr>
-        <w:t xml:space="preserve">loanOffer.loanID blev </w:t>
-      </w:r>
-      <w:r>
-        <w:rPr>
-          <w:lang w:val="da-DK"/>
-        </w:rPr>
-        <w:t xml:space="preserve">sat til </w:t>
-      </w:r>
-      <w:r>
-        <w:rPr>
-          <w:lang w:val="da-DK"/>
-        </w:rPr>
-        <w:t xml:space="preserve">loanOffer.loanID </w:t>
+        <w:t xml:space="preserve">loanOffer.loanID blev sat til loanOffer.loanID </w:t>
       </w:r>
     </w:p>
     <w:p>
@@ -231,7 +160,13 @@
         <w:rPr>
           <w:lang w:val="da-DK"/>
         </w:rPr>
-        <w:t>loanOffer.downPayment blev sat og beregnet via loanOfferGenerator.calculateLoanOffer</w:t>
+        <w:t xml:space="preserve">loanOffer.downPayment blev sat </w:t>
+      </w:r>
+      <w:r>
+        <w:rPr>
+          <w:lang w:val="da-DK"/>
+        </w:rPr>
+        <w:t>til loanOffer.downPayment</w:t>
       </w:r>
     </w:p>
     <w:p>
@@ -303,13 +238,7 @@
         <w:rPr>
           <w:lang w:val="da-DK"/>
         </w:rPr>
-        <w:t xml:space="preserve">loanOffer.apr blev sat og beregnet via </w:t>
-      </w:r>
-      <w:r>
-        <w:rPr>
-          <w:lang w:val="da-DK"/>
-        </w:rPr>
-        <w:t>loanOfferGenerator.calculateLoanOffer</w:t>
+        <w:t>loanOffer.apr blev sat og beregnet via loanOfferGenerator.calculateLoanOffer</w:t>
       </w:r>
     </w:p>
     <w:p>
@@ -722,6 +651,18 @@
       <w:rFonts w:cs="OpenSymbol"/>
     </w:rPr>
   </w:style>
+  <w:style w:type="character" w:styleId="ListLabel3">
+    <w:name w:val="ListLabel 3"/>
+    <w:rPr>
+      <w:rFonts w:cs="Symbol"/>
+    </w:rPr>
+  </w:style>
+  <w:style w:type="character" w:styleId="ListLabel4">
+    <w:name w:val="ListLabel 4"/>
+    <w:rPr>
+      <w:rFonts w:cs="OpenSymbol"/>
+    </w:rPr>
+  </w:style>
   <w:style w:type="paragraph" w:styleId="Heading">
     <w:name w:val="Heading"/>
     <w:basedOn w:val="Normal"/>

</xml_diff>

<commit_message>
Renamed IntrestRate to InterestRate
</commit_message>
<xml_diff>
--- a/02-Requirement/Operationskontrakter/OC1 - createOffer.docx
+++ b/02-Requirement/Operationskontrakter/OC1 - createOffer.docx
@@ -142,31 +142,37 @@
         <w:rPr>
           <w:lang w:val="da-DK"/>
         </w:rPr>
-        <w:t>loanOffer.totalIntrestRate blev sat og beregnet via loanOfferGenerator.calculateLoanOffer</w:t>
-      </w:r>
-    </w:p>
-    <w:p>
-      <w:pPr>
-        <w:pStyle w:val="Normal"/>
-        <w:numPr>
-          <w:ilvl w:val="0"/>
-          <w:numId w:val="1"/>
-        </w:numPr>
-        <w:rPr>
-          <w:lang w:val="da-DK"/>
-        </w:rPr>
-      </w:pPr>
-      <w:r>
-        <w:rPr>
-          <w:lang w:val="da-DK"/>
-        </w:rPr>
-        <w:t xml:space="preserve">loanOffer.downPayment blev sat </w:t>
-      </w:r>
-      <w:r>
-        <w:rPr>
-          <w:lang w:val="da-DK"/>
-        </w:rPr>
-        <w:t>til loanOffer.downPayment</w:t>
+        <w:t>loanOffer.totalInt</w:t>
+      </w:r>
+      <w:r>
+        <w:rPr>
+          <w:lang w:val="da-DK"/>
+        </w:rPr>
+        <w:t>e</w:t>
+      </w:r>
+      <w:r>
+        <w:rPr>
+          <w:lang w:val="da-DK"/>
+        </w:rPr>
+        <w:t>restRate blev sat og beregnet via loanOfferGenerator.calculateLoanOffer</w:t>
+      </w:r>
+    </w:p>
+    <w:p>
+      <w:pPr>
+        <w:pStyle w:val="Normal"/>
+        <w:numPr>
+          <w:ilvl w:val="0"/>
+          <w:numId w:val="1"/>
+        </w:numPr>
+        <w:rPr>
+          <w:lang w:val="da-DK"/>
+        </w:rPr>
+      </w:pPr>
+      <w:r>
+        <w:rPr>
+          <w:lang w:val="da-DK"/>
+        </w:rPr>
+        <w:t>loanOffer.downPayment blev sat til loanOffer.downPayment</w:t>
       </w:r>
     </w:p>
     <w:p>
@@ -663,6 +669,18 @@
       <w:rFonts w:cs="OpenSymbol"/>
     </w:rPr>
   </w:style>
+  <w:style w:type="character" w:styleId="ListLabel5">
+    <w:name w:val="ListLabel 5"/>
+    <w:rPr>
+      <w:rFonts w:cs="Symbol"/>
+    </w:rPr>
+  </w:style>
+  <w:style w:type="character" w:styleId="ListLabel6">
+    <w:name w:val="ListLabel 6"/>
+    <w:rPr>
+      <w:rFonts w:cs="OpenSymbol"/>
+    </w:rPr>
+  </w:style>
   <w:style w:type="paragraph" w:styleId="Heading">
     <w:name w:val="Heading"/>
     <w:basedOn w:val="Normal"/>

</xml_diff>